<commit_message>
zoekveld en git opgenomen in het logboek
</commit_message>
<xml_diff>
--- a/documentatie/Concept_Logboek_Ov-wekker.docx
+++ b/documentatie/Concept_Logboek_Ov-wekker.docx
@@ -1773,6 +1773,7 @@
       <w:r>
         <w:rPr>
           <w:noProof/>
+          <w:lang w:eastAsia="nl-NL"/>
         </w:rPr>
         <w:drawing>
           <wp:anchor distT="152400" distB="152400" distL="152400" distR="152400" simplePos="0" relativeHeight="251692032" behindDoc="0" locked="0" layoutInCell="1" allowOverlap="1" wp14:anchorId="05F6F7E2" wp14:editId="6E905950">
@@ -1876,19 +1877,79 @@
       </w:r>
     </w:p>
     <w:p>
+      <w:r>
+        <w:t xml:space="preserve">De vertraging </w:t>
+      </w:r>
+      <w:proofErr w:type="spellStart"/>
+      <w:r>
+        <w:t>key</w:t>
+      </w:r>
+      <w:proofErr w:type="spellEnd"/>
+      <w:r>
+        <w:t xml:space="preserve"> word alleen meegegeven als er vertraging is echter was deze ingesteld als een waarde die niet nul kon zijn. </w:t>
+      </w:r>
+      <w:r>
+        <w:t xml:space="preserve">Dit probleem is opgelost door een </w:t>
+      </w:r>
+      <w:proofErr w:type="spellStart"/>
+      <w:r>
+        <w:t>if</w:t>
+      </w:r>
+      <w:proofErr w:type="spellEnd"/>
+      <w:r>
+        <w:t xml:space="preserve">-statement toe te voegen die controleer of de </w:t>
+      </w:r>
+      <w:proofErr w:type="spellStart"/>
+      <w:r>
+        <w:t>key</w:t>
+      </w:r>
+      <w:proofErr w:type="spellEnd"/>
+      <w:r>
+        <w:t xml:space="preserve"> bestaat, als dit het geval is word deze waarde meegegeven. Als de </w:t>
+      </w:r>
+      <w:proofErr w:type="spellStart"/>
+      <w:r>
+        <w:t>key</w:t>
+      </w:r>
+      <w:proofErr w:type="spellEnd"/>
+      <w:r>
+        <w:t xml:space="preserve"> niet bestaat word er een 0 waarde aangemaakt en meegegeven.</w:t>
+      </w:r>
+    </w:p>
+    <w:p>
+      <w:r>
+        <w:t xml:space="preserve">Nadat ook dit probleem was opgelost zijn we aan de slag gegaan met een niet statisch station. Voorheen kon er nog niet op een station gezocht worden en zaten we dus vast aan de gegevens van een vast station. Hiervoor is een zoekveld toegevoegd aan de app, waarbij de </w:t>
+      </w:r>
+      <w:proofErr w:type="spellStart"/>
+      <w:r>
+        <w:t>tableview</w:t>
+      </w:r>
+      <w:proofErr w:type="spellEnd"/>
+      <w:r>
+        <w:t xml:space="preserve"> zich steeds vernieuwt als er een verandering plaats vind van de tekst in dit veld.</w:t>
+      </w:r>
+    </w:p>
+    <w:p>
+      <w:pPr>
+        <w:pStyle w:val="Kop2"/>
+      </w:pPr>
+      <w:proofErr w:type="spellStart"/>
+      <w:r>
+        <w:t>Github</w:t>
+      </w:r>
+      <w:proofErr w:type="spellEnd"/>
+    </w:p>
+    <w:p>
+      <w:r>
+        <w:t>Voor we begonnen met het gebruik van git zaten we steeds vast op een laptop. Waarbij we dan ook met twee man naar een scherm moesten staren. Dit was alles behalve efficiënt. Als gevolg hiervan was dan ook dat we veel tijd kwijt waren met vrij simpele dingen. Maar ook het versie beheer werd niet gedaan. Dit heeft er dan ook voor gezorgd dat we een keer een stuk code hebben moeten herschrijven omdat deze het niet meer deed na het toevoegen van een ander stuk code.</w:t>
+      </w:r>
+    </w:p>
+    <w:p>
+      <w:r>
+        <w:t xml:space="preserve">Dit was dan ook voor ons het keerpunt waarbij we begonnen zijn met git. </w:t>
+      </w:r>
       <w:bookmarkStart w:id="0" w:name="_GoBack"/>
       <w:bookmarkEnd w:id="0"/>
-      <w:r>
-        <w:t xml:space="preserve">De vertraging </w:t>
-      </w:r>
-      <w:proofErr w:type="spellStart"/>
-      <w:r>
-        <w:t>key</w:t>
-      </w:r>
-      <w:proofErr w:type="spellEnd"/>
-      <w:r>
-        <w:t xml:space="preserve"> word alleen meegegeven als er vertraging is echter was deze ingesteld als een waarde die niet nul kon zijn. </w:t>
-      </w:r>
     </w:p>
     <w:p/>
     <w:p/>

</xml_diff>

<commit_message>
week nummering toegevoegd,  enkele fouten eruit gehaald, enkele informatie toegevoegd
</commit_message>
<xml_diff>
--- a/documentatie/Concept_Logboek_Ov-wekker.docx
+++ b/documentatie/Concept_Logboek_Ov-wekker.docx
@@ -40,7 +40,22 @@
       </w:pPr>
       <w:r>
         <w:lastRenderedPageBreak/>
-        <w:t>Brainstorming:</w:t>
+        <w:t>Brainstorming</w:t>
+      </w:r>
+      <w:r>
+        <w:t xml:space="preserve"> (week 2</w:t>
+      </w:r>
+      <w:r>
+        <w:t>,</w:t>
+      </w:r>
+      <w:r>
+        <w:t xml:space="preserve"> 3 &amp; 4</w:t>
+      </w:r>
+      <w:r>
+        <w:t>)</w:t>
+      </w:r>
+      <w:r>
+        <w:t>:</w:t>
       </w:r>
     </w:p>
     <w:p/>
@@ -121,7 +136,13 @@
         <w:t xml:space="preserve">Concept </w:t>
       </w:r>
       <w:r>
-        <w:t>realisatie:</w:t>
+        <w:t>realisatie</w:t>
+      </w:r>
+      <w:r>
+        <w:t xml:space="preserve"> (week 2 &amp; 3)</w:t>
+      </w:r>
+      <w:r>
+        <w:t>:</w:t>
       </w:r>
     </w:p>
     <w:p>
@@ -221,6 +242,11 @@
     <w:p/>
     <w:p>
       <w:r>
+        <w:t>Aangezien deze wijziging plaats vond in de eerste les van week 3 was er vrijwel geen voorbereiding voor de presentatie.</w:t>
+      </w:r>
+    </w:p>
+    <w:p>
+      <w:r>
         <w:t>Als feedback op de concept presentatie kregen wij te horen dat het een nogal vaag idee is, en dat we dan ook maar gedaan. Dit heeft geleid tot een nieuwe brainstorm sessie</w:t>
       </w:r>
       <w:r>
@@ -240,6 +266,9 @@
       <w:r>
         <w:lastRenderedPageBreak/>
         <w:t>Concept wijziging</w:t>
+      </w:r>
+      <w:r>
+        <w:t xml:space="preserve"> (week 4):</w:t>
       </w:r>
     </w:p>
     <w:p>
@@ -1260,8 +1289,22 @@
       </w:r>
     </w:p>
     <w:p>
+      <w:pPr>
+        <w:pStyle w:val="Kop4"/>
+      </w:pPr>
       <w:r>
         <w:lastRenderedPageBreak/>
+        <w:t>Aanpassingen</w:t>
+      </w:r>
+      <w:r>
+        <w:t xml:space="preserve"> (week 5)</w:t>
+      </w:r>
+      <w:r>
+        <w:t>:</w:t>
+      </w:r>
+    </w:p>
+    <w:p>
+      <w:r>
         <w:t xml:space="preserve">Na de enquête zijn we tot de conclusie gekomen dat </w:t>
       </w:r>
       <w:r>
@@ -1270,7 +1313,21 @@
     </w:p>
     <w:p>
       <w:r>
-        <w:t>Hierdoor is dan ook onze hoofdfunctie van de app ( Het langer in bed blijven ) veranderd naar het laten weten dat je te laat komt.</w:t>
+        <w:t xml:space="preserve">Hierdoor is dan ook onze hoofdfunctie van de app ( Het langer in bed blijven ) veranderd naar het </w:t>
+      </w:r>
+      <w:r>
+        <w:t>laten weten dat je te laat komt (Dit was de overgang van de OV-Wekker naar de OV-</w:t>
+      </w:r>
+      <w:proofErr w:type="spellStart"/>
+      <w:r>
+        <w:t>Notifie</w:t>
+      </w:r>
+      <w:r>
+        <w:t>r</w:t>
+      </w:r>
+      <w:proofErr w:type="spellEnd"/>
+      <w:r>
+        <w:t>).</w:t>
       </w:r>
     </w:p>
     <w:p>
@@ -1524,27 +1581,16 @@
       <w:r>
         <w:rPr>
           <w:noProof/>
-        </w:rPr>
-        <w:pict>
-          <v:shape id="_x0000_s1032" type="#_x0000_t75" style="position:absolute;margin-left:177.55pt;margin-top:47.55pt;width:102.65pt;height:170.8pt;z-index:251689984;mso-position-horizontal-relative:text;mso-position-vertical-relative:text;mso-width-relative:page;mso-height-relative:page">
-            <v:imagedata r:id="rId23" o:title="20151009043358"/>
-            <w10:wrap type="topAndBottom"/>
-          </v:shape>
-        </w:pict>
-      </w:r>
-      <w:r>
-        <w:rPr>
-          <w:noProof/>
           <w:lang w:eastAsia="nl-NL"/>
         </w:rPr>
         <w:drawing>
-          <wp:anchor distT="0" distB="0" distL="114300" distR="114300" simplePos="0" relativeHeight="251683840" behindDoc="0" locked="0" layoutInCell="1" allowOverlap="1" wp14:anchorId="3FF4B6D4" wp14:editId="2A16B583">
+          <wp:anchor distT="0" distB="0" distL="114300" distR="114300" simplePos="0" relativeHeight="251683840" behindDoc="0" locked="0" layoutInCell="1" allowOverlap="1" wp14:anchorId="17492CDA" wp14:editId="6D4A73EB">
             <wp:simplePos x="0" y="0"/>
             <wp:positionH relativeFrom="margin">
-              <wp:posOffset>0</wp:posOffset>
+              <wp:posOffset>15240</wp:posOffset>
             </wp:positionH>
             <wp:positionV relativeFrom="margin">
-              <wp:posOffset>5600700</wp:posOffset>
+              <wp:posOffset>5814060</wp:posOffset>
             </wp:positionV>
             <wp:extent cx="1209040" cy="2152015"/>
             <wp:effectExtent l="0" t="0" r="0" b="635"/>
@@ -1563,7 +1609,7 @@
                     </pic:cNvPicPr>
                   </pic:nvPicPr>
                   <pic:blipFill>
-                    <a:blip r:embed="rId24" cstate="print">
+                    <a:blip r:embed="rId23" cstate="print">
                       <a:extLst>
                         <a:ext uri="{28A0092B-C50C-407E-A947-70E740481C1C}">
                           <a14:useLocalDpi xmlns:a14="http://schemas.microsoft.com/office/drawing/2010/main" val="0"/>
@@ -1599,6 +1645,17 @@
             </wp14:sizeRelV>
           </wp:anchor>
         </w:drawing>
+      </w:r>
+      <w:r>
+        <w:rPr>
+          <w:noProof/>
+        </w:rPr>
+        <w:pict>
+          <v:shape id="_x0000_s1032" type="#_x0000_t75" style="position:absolute;margin-left:177.55pt;margin-top:47.55pt;width:102.65pt;height:170.8pt;z-index:251689984;mso-position-horizontal-relative:text;mso-position-vertical-relative:text;mso-width-relative:page;mso-height-relative:page">
+            <v:imagedata r:id="rId24" o:title="20151009043358"/>
+            <w10:wrap type="topAndBottom"/>
+          </v:shape>
+        </w:pict>
       </w:r>
       <w:r>
         <w:rPr>
@@ -1661,21 +1718,29 @@
         </mc:AlternateContent>
       </w:r>
       <w:r>
-        <w:t xml:space="preserve">Verder verander </w:t>
+        <w:t>Verder verander</w:t>
+      </w:r>
+      <w:r>
+        <w:t>d</w:t>
+      </w:r>
+      <w:r>
+        <w:t xml:space="preserve"> </w:t>
       </w:r>
       <w:r>
         <w:t>ook het overzicht scherm</w:t>
       </w:r>
       <w:r>
-        <w:t>, i.p.v. de gemaakte wekkers komen hier dan de dagen te staan gekoppeld aan een bus en of trein.</w:t>
-      </w:r>
-      <w:r>
-        <w:t xml:space="preserve"> (Het bericht zelf blijft wel aan en uit te zetten)</w:t>
+        <w:t>, i.p.v. de gemaakte wekkers komen hier dan de dagen te staan gekoppeld aan een bus en of trein</w:t>
       </w:r>
       <w:bookmarkStart w:id="0" w:name="_GoBack"/>
       <w:bookmarkEnd w:id="0"/>
-    </w:p>
-    <w:p/>
+      <w:r>
+        <w:t>.</w:t>
+      </w:r>
+      <w:r>
+        <w:t xml:space="preserve"> (Het bericht zelf blijft wel aan en uit te zetten)</w:t>
+      </w:r>
+    </w:p>
     <w:p/>
     <w:p/>
     <w:p/>
@@ -1687,6 +1752,9 @@
       <w:r>
         <w:lastRenderedPageBreak/>
         <w:t>Programmeren</w:t>
+      </w:r>
+      <w:r>
+        <w:t xml:space="preserve"> (week 6 &amp; 7):</w:t>
       </w:r>
     </w:p>
     <w:p>
@@ -1853,6 +1921,11 @@
       </w:r>
     </w:p>
     <w:p>
+      <w:r>
+        <w:t>De bovenstaande code bleek niet te werken, de autorisatie ging niet zoals het moest waardoor er geen data werd weergegeven.</w:t>
+      </w:r>
+    </w:p>
+    <w:p>
       <w:pPr>
         <w:rPr>
           <w:noProof/>
@@ -1863,10 +1936,8 @@
     <w:p/>
     <w:p/>
     <w:p/>
-    <w:p/>
-    <w:p>
-      <w:r>
-        <w:lastRenderedPageBreak/>
+    <w:p>
+      <w:r>
         <w:t>Hier heeft dan ook de meeste tijd ingezeten.</w:t>
       </w:r>
       <w:r>
@@ -1943,6 +2014,9 @@
         <w:t>Github</w:t>
       </w:r>
       <w:proofErr w:type="spellEnd"/>
+      <w:r>
+        <w:t xml:space="preserve"> (week 8)</w:t>
+      </w:r>
     </w:p>
     <w:p>
       <w:r>
@@ -1952,63 +2026,6 @@
     <w:p>
       <w:r>
         <w:t xml:space="preserve">Dit was dan ook voor ons het keerpunt waarbij we begonnen zijn met git. </w:t>
-      </w:r>
-    </w:p>
-    <w:p/>
-    <w:p/>
-    <w:p>
-      <w:r>
-        <w:t xml:space="preserve">Misschien ook in verband met files, dan mag je niet bellen / bericht sturen, moet je auto helemaal aan de kant zetten </w:t>
-      </w:r>
-      <w:proofErr w:type="spellStart"/>
-      <w:r>
-        <w:t>etc</w:t>
-      </w:r>
-      <w:proofErr w:type="spellEnd"/>
-      <w:r>
-        <w:t xml:space="preserve"> kost veel tijd, app automatisch laten doen </w:t>
-      </w:r>
-      <w:r>
-        <w:sym w:font="Wingdings" w:char="F0E0"/>
-      </w:r>
-      <w:r>
-        <w:t xml:space="preserve"> probleemoplossend.</w:t>
-      </w:r>
-    </w:p>
-    <w:p/>
-    <w:p>
-      <w:r>
-        <w:t xml:space="preserve">Moet ik misschien bus eerder pakken </w:t>
-      </w:r>
-      <w:proofErr w:type="spellStart"/>
-      <w:r>
-        <w:t>oid</w:t>
-      </w:r>
-      <w:proofErr w:type="spellEnd"/>
-      <w:r>
-        <w:t xml:space="preserve"> omdat deze zoveel op de zoveel keer te laat komt (soort planner om op tijd te zijn). App </w:t>
-      </w:r>
-      <w:r>
-        <w:sym w:font="Wingdings" w:char="F0E0"/>
-      </w:r>
-      <w:r>
-        <w:t xml:space="preserve"> advies geven van bus eerder zozo op tijd want 95% van de tijd zorgt korte tussentijd ervoor dat je trein mist </w:t>
-      </w:r>
-      <w:proofErr w:type="spellStart"/>
-      <w:r>
-        <w:t>etc</w:t>
-      </w:r>
-      <w:proofErr w:type="spellEnd"/>
-      <w:r>
-        <w:t xml:space="preserve"> </w:t>
-      </w:r>
-      <w:proofErr w:type="spellStart"/>
-      <w:r>
-        <w:t>etc</w:t>
-      </w:r>
-      <w:proofErr w:type="spellEnd"/>
-      <w:r>
-        <w:t xml:space="preserve"> etc. ADVIES </w:t>
       </w:r>
     </w:p>
     <w:sectPr>

</xml_diff>